<commit_message>
Atualizando o andamento das SARs.
</commit_message>
<xml_diff>
--- a/Artefatos de Documentação/Processo Aplicado/EveRemind/1-Gerencia de Requisitos/[SAR01]Solicitação de Alteração de Requisito.docx
+++ b/Artefatos de Documentação/Processo Aplicado/EveRemind/1-Gerencia de Requisitos/[SAR01]Solicitação de Alteração de Requisito.docx
@@ -214,8 +214,6 @@
               </w:rPr>
               <w:t xml:space="preserve"> Se aprovado, um atributo de nome “e-mail verificado” deverá ser adicionado ao RINF1.</w:t>
             </w:r>
-            <w:bookmarkStart w:id="0" w:name="_GoBack"/>
-            <w:bookmarkEnd w:id="0"/>
           </w:p>
         </w:tc>
       </w:tr>
@@ -325,7 +323,17 @@
                 <w:color w:val="000000" w:themeColor="text1"/>
                 <w:szCs w:val="24"/>
               </w:rPr>
-              <w:t>20/05/2015</w:t>
+              <w:t>21</w:t>
+            </w:r>
+            <w:bookmarkStart w:id="0" w:name="_GoBack"/>
+            <w:bookmarkEnd w:id="0"/>
+            <w:r>
+              <w:rPr>
+                <w:rFonts w:cs="Times New Roman"/>
+                <w:color w:val="000000" w:themeColor="text1"/>
+                <w:szCs w:val="24"/>
+              </w:rPr>
+              <w:t>/05/2015</w:t>
             </w:r>
           </w:p>
         </w:tc>
@@ -739,7 +747,7 @@
                 <w:color w:val="000000" w:themeColor="text1"/>
                 <w:szCs w:val="24"/>
               </w:rPr>
-              <w:t>Em avaliação.</w:t>
+              <w:t>Aprovada para resolução.</w:t>
             </w:r>
           </w:p>
         </w:tc>

</xml_diff>